<commit_message>
Avances en el gameplay
</commit_message>
<xml_diff>
--- a/Documentacion/Vector2 y Vector3.docx
+++ b/Documentacion/Vector2 y Vector3.docx
@@ -436,6 +436,13 @@
       </w:r>
     </w:p>
     <w:p>
+      <w:pPr>
+        <w:pStyle w:val="Prrafodelista"/>
+        <w:numPr>
+          <w:ilvl w:val="0"/>
+          <w:numId w:val="2"/>
+        </w:numPr>
+      </w:pPr>
       <w:proofErr w:type="spellStart"/>
       <w:r>
         <w:t>Lerp</w:t>
@@ -455,8 +462,10 @@
       </w:r>
     </w:p>
     <w:p>
-      <w:r>
-        <w:tab/>
+      <w:pPr>
+        <w:ind w:left="705"/>
+      </w:pPr>
+      <w:r>
         <w:t xml:space="preserve">En </w:t>
       </w:r>
       <w:proofErr w:type="spellStart"/>
@@ -514,42 +523,133 @@
       </w:r>
     </w:p>
     <w:p>
+      <w:pPr>
+        <w:ind w:left="708"/>
+      </w:pPr>
+      <w:r>
+        <w:t xml:space="preserve">T: si es 0 devuelva la posición de origen, si es 1 la posición objetivo, si es 0,5 devuelve la interpolación linear. En la </w:t>
+      </w:r>
+      <w:r>
+        <w:t>práctica</w:t>
+      </w:r>
+      <w:r>
+        <w:t xml:space="preserve"> </w:t>
+      </w:r>
+      <w:r>
+        <w:t>dará</w:t>
+      </w:r>
+      <w:r>
+        <w:t xml:space="preserve"> un efecto de mayor o menor suavidad, cuanto </w:t>
+      </w:r>
+      <w:r>
+        <w:t>más</w:t>
+      </w:r>
+      <w:r>
+        <w:t xml:space="preserve"> cerca de 0 </w:t>
+      </w:r>
+      <w:r>
+        <w:t>más</w:t>
+      </w:r>
+      <w:r>
+        <w:t xml:space="preserve"> suave y cuando </w:t>
+      </w:r>
+      <w:r>
+        <w:t>más</w:t>
+      </w:r>
+      <w:r>
+        <w:t xml:space="preserve"> cerca de 1 </w:t>
+      </w:r>
+      <w:proofErr w:type="spellStart"/>
+      <w:r>
+        <w:t>mas</w:t>
+      </w:r>
+      <w:proofErr w:type="spellEnd"/>
+      <w:r>
+        <w:t xml:space="preserve"> rápido.</w:t>
+      </w:r>
+      <w:r>
+        <w:t xml:space="preserve"> </w:t>
+      </w:r>
+    </w:p>
+    <w:p>
       <w:r>
         <w:tab/>
-        <w:t xml:space="preserve">T: si es 0 devuelva la posición de origen, si es 1 la posición objetivo, si es 0,5 devuelve la interpolación linear. En la </w:t>
-      </w:r>
-      <w:r>
-        <w:t>práctica</w:t>
-      </w:r>
-      <w:r>
-        <w:t xml:space="preserve"> </w:t>
-      </w:r>
-      <w:r>
-        <w:t>dará</w:t>
-      </w:r>
-      <w:r>
-        <w:t xml:space="preserve"> un efecto de mayor o menor suavidad, cuanto </w:t>
-      </w:r>
-      <w:r>
-        <w:t>más</w:t>
-      </w:r>
-      <w:r>
-        <w:t xml:space="preserve"> cerca de 0 </w:t>
-      </w:r>
-      <w:r>
-        <w:t>más</w:t>
-      </w:r>
-      <w:r>
-        <w:t xml:space="preserve"> suave y cuando </w:t>
-      </w:r>
-      <w:r>
-        <w:t>más</w:t>
-      </w:r>
-      <w:r>
-        <w:t xml:space="preserve"> cerca de 1 mas rápido.</w:t>
+      </w:r>
+      <w:proofErr w:type="gramStart"/>
+      <w:r>
+        <w:t>Vector3.Lerp(</w:t>
+      </w:r>
+      <w:proofErr w:type="gramEnd"/>
+      <w:r>
+        <w:t>0</w:t>
+      </w:r>
+      <w:r>
+        <w:t xml:space="preserve">, </w:t>
+      </w:r>
+      <w:r>
+        <w:t>100</w:t>
+      </w:r>
+      <w:r>
+        <w:t xml:space="preserve">, </w:t>
+      </w:r>
+      <w:r>
+        <w:t>0.25f</w:t>
+      </w:r>
+      <w:r>
+        <w:t>)</w:t>
+      </w:r>
+    </w:p>
+    <w:p>
+      <w:r>
+        <w:lastRenderedPageBreak/>
+        <w:t xml:space="preserve">Lo que hace es, en el primer </w:t>
+      </w:r>
+      <w:proofErr w:type="spellStart"/>
+      <w:r>
+        <w:t>update</w:t>
+      </w:r>
+      <w:proofErr w:type="spellEnd"/>
+      <w:r>
+        <w:t xml:space="preserve"> el valor sería el 25% de la diferencia entre el valor actual y el objetivo (100-0=100), (25% de 100 = 25</w:t>
+      </w:r>
+      <w:r>
+        <w:t>)</w:t>
+      </w:r>
+      <w:r>
+        <w:t xml:space="preserve">, si actualizamos el valor inicial a 25 en el siguiente </w:t>
+      </w:r>
+      <w:proofErr w:type="spellStart"/>
+      <w:r>
+        <w:t>update</w:t>
+      </w:r>
+      <w:proofErr w:type="spellEnd"/>
+      <w:r>
+        <w:t xml:space="preserve"> el valor que </w:t>
+      </w:r>
+      <w:proofErr w:type="spellStart"/>
+      <w:r>
+        <w:t>dara</w:t>
+      </w:r>
+      <w:proofErr w:type="spellEnd"/>
+      <w:r>
+        <w:t xml:space="preserve"> sería el 25%</w:t>
+      </w:r>
+      <w:r>
+        <w:t xml:space="preserve"> de la diferencia. (100-25=75, 25% de 75 = 16,5). Si actualizamos el valor </w:t>
+      </w:r>
+      <w:proofErr w:type="spellStart"/>
+      <w:r>
+        <w:t>dara</w:t>
+      </w:r>
+      <w:proofErr w:type="spellEnd"/>
+      <w:r>
+        <w:t xml:space="preserve"> 25+16,5=41,5. Haciendo esto sucesivamente provocara ese efecto de suavidad al llegar al objetivo. Lo único malo es que el objeto que lo lleva nunca descansa, siempre está</w:t>
       </w:r>
       <w:bookmarkStart w:id="0" w:name="_GoBack"/>
       <w:bookmarkEnd w:id="0"/>
+      <w:r>
+        <w:t xml:space="preserve"> moviéndose.</w:t>
+      </w:r>
     </w:p>
     <w:p>
       <w:r>
@@ -569,6 +669,119 @@
 <file path=word/numbering.xml><?xml version="1.0" encoding="utf-8"?>
 <w:numbering xmlns:wpc="http://schemas.microsoft.com/office/word/2010/wordprocessingCanvas" xmlns:mc="http://schemas.openxmlformats.org/markup-compatibility/2006" xmlns:o="urn:schemas-microsoft-com:office:office" xmlns:r="http://schemas.openxmlformats.org/officeDocument/2006/relationships" xmlns:m="http://schemas.openxmlformats.org/officeDocument/2006/math" xmlns:v="urn:schemas-microsoft-com:vml" xmlns:wp14="http://schemas.microsoft.com/office/word/2010/wordprocessingDrawing" xmlns:wp="http://schemas.openxmlformats.org/drawingml/2006/wordprocessingDrawing" xmlns:w10="urn:schemas-microsoft-com:office:word" xmlns:w="http://schemas.openxmlformats.org/wordprocessingml/2006/main" xmlns:w14="http://schemas.microsoft.com/office/word/2010/wordml" xmlns:w15="http://schemas.microsoft.com/office/word/2012/wordml" xmlns:wpg="http://schemas.microsoft.com/office/word/2010/wordprocessingGroup" xmlns:wpi="http://schemas.microsoft.com/office/word/2010/wordprocessingInk" xmlns:wne="http://schemas.microsoft.com/office/word/2006/wordml" xmlns:wps="http://schemas.microsoft.com/office/word/2010/wordprocessingShape" mc:Ignorable="w14 w15 wp14">
   <w:abstractNum w:abstractNumId="0" w15:restartNumberingAfterBreak="0">
+    <w:nsid w:val="7353004C"/>
+    <w:multiLevelType w:val="hybridMultilevel"/>
+    <w:tmpl w:val="06007162"/>
+    <w:lvl w:ilvl="0" w:tplc="0C0A0001">
+      <w:start w:val="1"/>
+      <w:numFmt w:val="bullet"/>
+      <w:lvlText w:val=""/>
+      <w:lvlJc w:val="left"/>
+      <w:pPr>
+        <w:ind w:left="720" w:hanging="360"/>
+      </w:pPr>
+      <w:rPr>
+        <w:rFonts w:ascii="Symbol" w:hAnsi="Symbol" w:hint="default"/>
+      </w:rPr>
+    </w:lvl>
+    <w:lvl w:ilvl="1" w:tplc="0C0A0003" w:tentative="1">
+      <w:start w:val="1"/>
+      <w:numFmt w:val="bullet"/>
+      <w:lvlText w:val="o"/>
+      <w:lvlJc w:val="left"/>
+      <w:pPr>
+        <w:ind w:left="1440" w:hanging="360"/>
+      </w:pPr>
+      <w:rPr>
+        <w:rFonts w:ascii="Courier New" w:hAnsi="Courier New" w:cs="Courier New" w:hint="default"/>
+      </w:rPr>
+    </w:lvl>
+    <w:lvl w:ilvl="2" w:tplc="0C0A0005" w:tentative="1">
+      <w:start w:val="1"/>
+      <w:numFmt w:val="bullet"/>
+      <w:lvlText w:val=""/>
+      <w:lvlJc w:val="left"/>
+      <w:pPr>
+        <w:ind w:left="2160" w:hanging="360"/>
+      </w:pPr>
+      <w:rPr>
+        <w:rFonts w:ascii="Wingdings" w:hAnsi="Wingdings" w:hint="default"/>
+      </w:rPr>
+    </w:lvl>
+    <w:lvl w:ilvl="3" w:tplc="0C0A0001" w:tentative="1">
+      <w:start w:val="1"/>
+      <w:numFmt w:val="bullet"/>
+      <w:lvlText w:val=""/>
+      <w:lvlJc w:val="left"/>
+      <w:pPr>
+        <w:ind w:left="2880" w:hanging="360"/>
+      </w:pPr>
+      <w:rPr>
+        <w:rFonts w:ascii="Symbol" w:hAnsi="Symbol" w:hint="default"/>
+      </w:rPr>
+    </w:lvl>
+    <w:lvl w:ilvl="4" w:tplc="0C0A0003" w:tentative="1">
+      <w:start w:val="1"/>
+      <w:numFmt w:val="bullet"/>
+      <w:lvlText w:val="o"/>
+      <w:lvlJc w:val="left"/>
+      <w:pPr>
+        <w:ind w:left="3600" w:hanging="360"/>
+      </w:pPr>
+      <w:rPr>
+        <w:rFonts w:ascii="Courier New" w:hAnsi="Courier New" w:cs="Courier New" w:hint="default"/>
+      </w:rPr>
+    </w:lvl>
+    <w:lvl w:ilvl="5" w:tplc="0C0A0005" w:tentative="1">
+      <w:start w:val="1"/>
+      <w:numFmt w:val="bullet"/>
+      <w:lvlText w:val=""/>
+      <w:lvlJc w:val="left"/>
+      <w:pPr>
+        <w:ind w:left="4320" w:hanging="360"/>
+      </w:pPr>
+      <w:rPr>
+        <w:rFonts w:ascii="Wingdings" w:hAnsi="Wingdings" w:hint="default"/>
+      </w:rPr>
+    </w:lvl>
+    <w:lvl w:ilvl="6" w:tplc="0C0A0001" w:tentative="1">
+      <w:start w:val="1"/>
+      <w:numFmt w:val="bullet"/>
+      <w:lvlText w:val=""/>
+      <w:lvlJc w:val="left"/>
+      <w:pPr>
+        <w:ind w:left="5040" w:hanging="360"/>
+      </w:pPr>
+      <w:rPr>
+        <w:rFonts w:ascii="Symbol" w:hAnsi="Symbol" w:hint="default"/>
+      </w:rPr>
+    </w:lvl>
+    <w:lvl w:ilvl="7" w:tplc="0C0A0003" w:tentative="1">
+      <w:start w:val="1"/>
+      <w:numFmt w:val="bullet"/>
+      <w:lvlText w:val="o"/>
+      <w:lvlJc w:val="left"/>
+      <w:pPr>
+        <w:ind w:left="5760" w:hanging="360"/>
+      </w:pPr>
+      <w:rPr>
+        <w:rFonts w:ascii="Courier New" w:hAnsi="Courier New" w:cs="Courier New" w:hint="default"/>
+      </w:rPr>
+    </w:lvl>
+    <w:lvl w:ilvl="8" w:tplc="0C0A0005" w:tentative="1">
+      <w:start w:val="1"/>
+      <w:numFmt w:val="bullet"/>
+      <w:lvlText w:val=""/>
+      <w:lvlJc w:val="left"/>
+      <w:pPr>
+        <w:ind w:left="6480" w:hanging="360"/>
+      </w:pPr>
+      <w:rPr>
+        <w:rFonts w:ascii="Wingdings" w:hAnsi="Wingdings" w:hint="default"/>
+      </w:rPr>
+    </w:lvl>
+  </w:abstractNum>
+  <w:abstractNum w:abstractNumId="1" w15:restartNumberingAfterBreak="0">
     <w:nsid w:val="78C91434"/>
     <w:multiLevelType w:val="hybridMultilevel"/>
     <w:tmpl w:val="8DA2E30E"/>
@@ -655,6 +868,9 @@
     </w:lvl>
   </w:abstractNum>
   <w:num w:numId="1">
+    <w:abstractNumId w:val="1"/>
+  </w:num>
+  <w:num w:numId="2">
     <w:abstractNumId w:val="0"/>
   </w:num>
 </w:numbering>
@@ -1407,7 +1623,7 @@
 </file>
 
 <file path=customXml/itemProps1.xml><?xml version="1.0" encoding="utf-8"?>
-<ds:datastoreItem xmlns:ds="http://schemas.openxmlformats.org/officeDocument/2006/customXml" ds:itemID="{B0D37DCD-CD3C-4F4B-AC94-5C69979710C7}">
+<ds:datastoreItem xmlns:ds="http://schemas.openxmlformats.org/officeDocument/2006/customXml" ds:itemID="{18104846-2B5E-49E0-A6EB-6174C1287A36}">
   <ds:schemaRefs>
     <ds:schemaRef ds:uri="http://schemas.openxmlformats.org/officeDocument/2006/bibliography"/>
   </ds:schemaRefs>

</xml_diff>